<commit_message>
minor updates (Project Status Report)
week 3
</commit_message>
<xml_diff>
--- a/Progress Reports/Project Status Report - June 26.docx
+++ b/Progress Reports/Project Status Report - June 26.docx
@@ -282,6 +282,7 @@
         <w:ind w:left="3600" w:hanging="3600"/>
         <w:rPr>
           <w:rFonts w:cs="Arial"/>
+          <w:sz w:val="22"/>
         </w:rPr>
       </w:pPr>
       <w:r>
@@ -307,6 +308,22 @@
           <w:rFonts w:cs="Arial"/>
         </w:rPr>
         <w:tab/>
+      </w:r>
+      <w:r>
+        <w:rPr>
+          <w:rFonts w:cs="Arial"/>
+          <w:sz w:val="22"/>
+        </w:rPr>
+        <w:t>Non-Invasive Sudomotor &amp; an Android-Based</w:t>
+      </w:r>
+      <w:bookmarkStart w:id="0" w:name="_GoBack"/>
+      <w:bookmarkEnd w:id="0"/>
+      <w:r>
+        <w:rPr>
+          <w:rFonts w:cs="Arial"/>
+          <w:sz w:val="22"/>
+        </w:rPr>
+        <w:t xml:space="preserve"> Application</w:t>
       </w:r>
     </w:p>
     <w:p>
@@ -494,23 +511,7 @@
                 <w:rFonts w:cs="Arial"/>
                 <w:sz w:val="20"/>
               </w:rPr>
-              <w:t xml:space="preserve">CORONEL, </w:t>
-            </w:r>
-            <w:proofErr w:type="spellStart"/>
-            <w:r>
-              <w:rPr>
-                <w:rFonts w:cs="Arial"/>
-                <w:sz w:val="20"/>
-              </w:rPr>
-              <w:t>Sherine</w:t>
-            </w:r>
-            <w:proofErr w:type="spellEnd"/>
-            <w:r>
-              <w:rPr>
-                <w:rFonts w:cs="Arial"/>
-                <w:sz w:val="20"/>
-              </w:rPr>
-              <w:t xml:space="preserve"> Jane C.</w:t>
+              <w:t>CORONEL, Sherine Jane C.</w:t>
             </w:r>
           </w:p>
         </w:tc>
@@ -618,23 +619,7 @@
                 <w:rFonts w:cs="Arial"/>
                 <w:sz w:val="20"/>
               </w:rPr>
-              <w:t xml:space="preserve">LLANTOS, </w:t>
-            </w:r>
-            <w:proofErr w:type="spellStart"/>
-            <w:r>
-              <w:rPr>
-                <w:rFonts w:cs="Arial"/>
-                <w:sz w:val="20"/>
-              </w:rPr>
-              <w:t>Joneil</w:t>
-            </w:r>
-            <w:proofErr w:type="spellEnd"/>
-            <w:r>
-              <w:rPr>
-                <w:rFonts w:cs="Arial"/>
-                <w:sz w:val="20"/>
-              </w:rPr>
-              <w:t xml:space="preserve"> Thom T.</w:t>
+              <w:t>LLANTOS, Joneil Thom T.</w:t>
             </w:r>
           </w:p>
         </w:tc>
@@ -778,14 +763,14 @@
                 <w:b/>
               </w:rPr>
             </w:pPr>
-            <w:bookmarkStart w:id="0" w:name="_Toc500731307"/>
-            <w:bookmarkStart w:id="1" w:name="_Toc500731349"/>
-            <w:bookmarkStart w:id="2" w:name="_Toc500731407"/>
-            <w:bookmarkStart w:id="3" w:name="_Toc500741301"/>
-            <w:bookmarkStart w:id="4" w:name="_Toc500743056"/>
-            <w:bookmarkStart w:id="5" w:name="_Toc500745755"/>
-            <w:bookmarkStart w:id="6" w:name="_Toc500746078"/>
-            <w:bookmarkStart w:id="7" w:name="_Toc500746142"/>
+            <w:bookmarkStart w:id="1" w:name="_Toc500731307"/>
+            <w:bookmarkStart w:id="2" w:name="_Toc500731349"/>
+            <w:bookmarkStart w:id="3" w:name="_Toc500731407"/>
+            <w:bookmarkStart w:id="4" w:name="_Toc500741301"/>
+            <w:bookmarkStart w:id="5" w:name="_Toc500743056"/>
+            <w:bookmarkStart w:id="6" w:name="_Toc500745755"/>
+            <w:bookmarkStart w:id="7" w:name="_Toc500746078"/>
+            <w:bookmarkStart w:id="8" w:name="_Toc500746142"/>
             <w:r>
               <w:rPr>
                 <w:rFonts w:cs="Arial"/>
@@ -793,7 +778,6 @@
               </w:rPr>
               <w:t>Date</w:t>
             </w:r>
-            <w:bookmarkEnd w:id="0"/>
             <w:bookmarkEnd w:id="1"/>
             <w:bookmarkEnd w:id="2"/>
             <w:bookmarkEnd w:id="3"/>
@@ -801,6 +785,7 @@
             <w:bookmarkEnd w:id="5"/>
             <w:bookmarkEnd w:id="6"/>
             <w:bookmarkEnd w:id="7"/>
+            <w:bookmarkEnd w:id="8"/>
           </w:p>
         </w:tc>
         <w:tc>
@@ -842,14 +827,14 @@
                 <w:b/>
               </w:rPr>
             </w:pPr>
-            <w:bookmarkStart w:id="8" w:name="_Toc500731308"/>
-            <w:bookmarkStart w:id="9" w:name="_Toc500731350"/>
-            <w:bookmarkStart w:id="10" w:name="_Toc500731408"/>
-            <w:bookmarkStart w:id="11" w:name="_Toc500741302"/>
-            <w:bookmarkStart w:id="12" w:name="_Toc500743057"/>
-            <w:bookmarkStart w:id="13" w:name="_Toc500745756"/>
-            <w:bookmarkStart w:id="14" w:name="_Toc500746079"/>
-            <w:bookmarkStart w:id="15" w:name="_Toc500746143"/>
+            <w:bookmarkStart w:id="9" w:name="_Toc500731308"/>
+            <w:bookmarkStart w:id="10" w:name="_Toc500731350"/>
+            <w:bookmarkStart w:id="11" w:name="_Toc500731408"/>
+            <w:bookmarkStart w:id="12" w:name="_Toc500741302"/>
+            <w:bookmarkStart w:id="13" w:name="_Toc500743057"/>
+            <w:bookmarkStart w:id="14" w:name="_Toc500745756"/>
+            <w:bookmarkStart w:id="15" w:name="_Toc500746079"/>
+            <w:bookmarkStart w:id="16" w:name="_Toc500746143"/>
             <w:r>
               <w:rPr>
                 <w:rFonts w:cs="Arial"/>
@@ -857,7 +842,6 @@
               </w:rPr>
               <w:t>Change Description</w:t>
             </w:r>
-            <w:bookmarkEnd w:id="8"/>
             <w:bookmarkEnd w:id="9"/>
             <w:bookmarkEnd w:id="10"/>
             <w:bookmarkEnd w:id="11"/>
@@ -865,6 +849,7 @@
             <w:bookmarkEnd w:id="13"/>
             <w:bookmarkEnd w:id="14"/>
             <w:bookmarkEnd w:id="15"/>
+            <w:bookmarkEnd w:id="16"/>
           </w:p>
         </w:tc>
       </w:tr>
@@ -1179,8 +1164,6 @@
           <w:szCs w:val="26"/>
         </w:rPr>
       </w:pPr>
-      <w:bookmarkStart w:id="16" w:name="_GoBack"/>
-      <w:bookmarkEnd w:id="16"/>
       <w:r>
         <w:br w:type="page"/>
       </w:r>
@@ -3277,15 +3260,7 @@
                     <w:spacing w:before="40" w:after="40"/>
                   </w:pPr>
                   <w:r>
-                    <w:t xml:space="preserve">The </w:t>
-                  </w:r>
-                  <w:proofErr w:type="spellStart"/>
-                  <w:r>
-                    <w:t>Github</w:t>
-                  </w:r>
-                  <w:proofErr w:type="spellEnd"/>
-                  <w:r>
-                    <w:t xml:space="preserve"> proficiency of all members </w:t>
+                    <w:t xml:space="preserve">The Github proficiency of all members </w:t>
                   </w:r>
                 </w:p>
               </w:tc>
@@ -3354,15 +3329,7 @@
                     <w:spacing w:before="40" w:after="40"/>
                   </w:pPr>
                   <w:r>
-                    <w:t xml:space="preserve">Had a project topic consultation with the Director of Computer Science, Mr. Ernesto B. </w:t>
-                  </w:r>
-                  <w:proofErr w:type="spellStart"/>
-                  <w:r>
-                    <w:t>Boydon</w:t>
-                  </w:r>
-                  <w:proofErr w:type="spellEnd"/>
-                  <w:r>
-                    <w:t xml:space="preserve">. </w:t>
+                    <w:t xml:space="preserve">Had a project topic consultation with the Director of Computer Science, Mr. Ernesto B. Boydon. </w:t>
                   </w:r>
                 </w:p>
               </w:tc>
@@ -7565,7 +7532,7 @@
         <w:sz w:val="18"/>
         <w:szCs w:val="18"/>
       </w:rPr>
-      <w:t>6/24/2017</w:t>
+      <w:t>6/26/2017</w:t>
     </w:r>
     <w:r>
       <w:rPr>

</xml_diff>

<commit_message>
Progress Report minor edits
</commit_message>
<xml_diff>
--- a/Progress Reports/Project Status Report - June 26.docx
+++ b/Progress Reports/Project Status Report - June 26.docx
@@ -314,10 +314,24 @@
           <w:rFonts w:cs="Arial"/>
           <w:sz w:val="22"/>
         </w:rPr>
-        <w:t>Non-Invasive Sudomotor &amp; an Android-Based</w:t>
-      </w:r>
-      <w:bookmarkStart w:id="0" w:name="_GoBack"/>
-      <w:bookmarkEnd w:id="0"/>
+        <w:t xml:space="preserve">Non-Invasive </w:t>
+      </w:r>
+      <w:proofErr w:type="spellStart"/>
+      <w:r>
+        <w:rPr>
+          <w:rFonts w:cs="Arial"/>
+          <w:sz w:val="22"/>
+        </w:rPr>
+        <w:t>Sudomotor</w:t>
+      </w:r>
+      <w:proofErr w:type="spellEnd"/>
+      <w:r>
+        <w:rPr>
+          <w:rFonts w:cs="Arial"/>
+          <w:sz w:val="22"/>
+        </w:rPr>
+        <w:t xml:space="preserve"> &amp; an Android-Based</w:t>
+      </w:r>
       <w:r>
         <w:rPr>
           <w:rFonts w:cs="Arial"/>
@@ -511,7 +525,23 @@
                 <w:rFonts w:cs="Arial"/>
                 <w:sz w:val="20"/>
               </w:rPr>
-              <w:t>CORONEL, Sherine Jane C.</w:t>
+              <w:t xml:space="preserve">CORONEL, </w:t>
+            </w:r>
+            <w:proofErr w:type="spellStart"/>
+            <w:r>
+              <w:rPr>
+                <w:rFonts w:cs="Arial"/>
+                <w:sz w:val="20"/>
+              </w:rPr>
+              <w:t>Sherine</w:t>
+            </w:r>
+            <w:proofErr w:type="spellEnd"/>
+            <w:r>
+              <w:rPr>
+                <w:rFonts w:cs="Arial"/>
+                <w:sz w:val="20"/>
+              </w:rPr>
+              <w:t xml:space="preserve"> Jane C.</w:t>
             </w:r>
           </w:p>
         </w:tc>
@@ -619,7 +649,23 @@
                 <w:rFonts w:cs="Arial"/>
                 <w:sz w:val="20"/>
               </w:rPr>
-              <w:t>LLANTOS, Joneil Thom T.</w:t>
+              <w:t xml:space="preserve">LLANTOS, </w:t>
+            </w:r>
+            <w:proofErr w:type="spellStart"/>
+            <w:r>
+              <w:rPr>
+                <w:rFonts w:cs="Arial"/>
+                <w:sz w:val="20"/>
+              </w:rPr>
+              <w:t>Joneil</w:t>
+            </w:r>
+            <w:proofErr w:type="spellEnd"/>
+            <w:r>
+              <w:rPr>
+                <w:rFonts w:cs="Arial"/>
+                <w:sz w:val="20"/>
+              </w:rPr>
+              <w:t xml:space="preserve"> Thom T.</w:t>
             </w:r>
           </w:p>
         </w:tc>
@@ -763,14 +809,14 @@
                 <w:b/>
               </w:rPr>
             </w:pPr>
-            <w:bookmarkStart w:id="1" w:name="_Toc500731307"/>
-            <w:bookmarkStart w:id="2" w:name="_Toc500731349"/>
-            <w:bookmarkStart w:id="3" w:name="_Toc500731407"/>
-            <w:bookmarkStart w:id="4" w:name="_Toc500741301"/>
-            <w:bookmarkStart w:id="5" w:name="_Toc500743056"/>
-            <w:bookmarkStart w:id="6" w:name="_Toc500745755"/>
-            <w:bookmarkStart w:id="7" w:name="_Toc500746078"/>
-            <w:bookmarkStart w:id="8" w:name="_Toc500746142"/>
+            <w:bookmarkStart w:id="0" w:name="_Toc500731307"/>
+            <w:bookmarkStart w:id="1" w:name="_Toc500731349"/>
+            <w:bookmarkStart w:id="2" w:name="_Toc500731407"/>
+            <w:bookmarkStart w:id="3" w:name="_Toc500741301"/>
+            <w:bookmarkStart w:id="4" w:name="_Toc500743056"/>
+            <w:bookmarkStart w:id="5" w:name="_Toc500745755"/>
+            <w:bookmarkStart w:id="6" w:name="_Toc500746078"/>
+            <w:bookmarkStart w:id="7" w:name="_Toc500746142"/>
             <w:r>
               <w:rPr>
                 <w:rFonts w:cs="Arial"/>
@@ -778,6 +824,7 @@
               </w:rPr>
               <w:t>Date</w:t>
             </w:r>
+            <w:bookmarkEnd w:id="0"/>
             <w:bookmarkEnd w:id="1"/>
             <w:bookmarkEnd w:id="2"/>
             <w:bookmarkEnd w:id="3"/>
@@ -785,7 +832,6 @@
             <w:bookmarkEnd w:id="5"/>
             <w:bookmarkEnd w:id="6"/>
             <w:bookmarkEnd w:id="7"/>
-            <w:bookmarkEnd w:id="8"/>
           </w:p>
         </w:tc>
         <w:tc>
@@ -827,14 +873,14 @@
                 <w:b/>
               </w:rPr>
             </w:pPr>
-            <w:bookmarkStart w:id="9" w:name="_Toc500731308"/>
-            <w:bookmarkStart w:id="10" w:name="_Toc500731350"/>
-            <w:bookmarkStart w:id="11" w:name="_Toc500731408"/>
-            <w:bookmarkStart w:id="12" w:name="_Toc500741302"/>
-            <w:bookmarkStart w:id="13" w:name="_Toc500743057"/>
-            <w:bookmarkStart w:id="14" w:name="_Toc500745756"/>
-            <w:bookmarkStart w:id="15" w:name="_Toc500746079"/>
-            <w:bookmarkStart w:id="16" w:name="_Toc500746143"/>
+            <w:bookmarkStart w:id="8" w:name="_Toc500731308"/>
+            <w:bookmarkStart w:id="9" w:name="_Toc500731350"/>
+            <w:bookmarkStart w:id="10" w:name="_Toc500731408"/>
+            <w:bookmarkStart w:id="11" w:name="_Toc500741302"/>
+            <w:bookmarkStart w:id="12" w:name="_Toc500743057"/>
+            <w:bookmarkStart w:id="13" w:name="_Toc500745756"/>
+            <w:bookmarkStart w:id="14" w:name="_Toc500746079"/>
+            <w:bookmarkStart w:id="15" w:name="_Toc500746143"/>
             <w:r>
               <w:rPr>
                 <w:rFonts w:cs="Arial"/>
@@ -842,6 +888,7 @@
               </w:rPr>
               <w:t>Change Description</w:t>
             </w:r>
+            <w:bookmarkEnd w:id="8"/>
             <w:bookmarkEnd w:id="9"/>
             <w:bookmarkEnd w:id="10"/>
             <w:bookmarkEnd w:id="11"/>
@@ -849,7 +896,6 @@
             <w:bookmarkEnd w:id="13"/>
             <w:bookmarkEnd w:id="14"/>
             <w:bookmarkEnd w:id="15"/>
-            <w:bookmarkEnd w:id="16"/>
           </w:p>
         </w:tc>
       </w:tr>
@@ -1015,7 +1061,23 @@
                 <w:rFonts w:cs="Arial"/>
                 <w:sz w:val="20"/>
               </w:rPr>
-              <w:t xml:space="preserve">Joey Dela Cruz </w:t>
+              <w:t xml:space="preserve">Joey </w:t>
+            </w:r>
+            <w:proofErr w:type="spellStart"/>
+            <w:r>
+              <w:rPr>
+                <w:rFonts w:cs="Arial"/>
+                <w:sz w:val="20"/>
+              </w:rPr>
+              <w:t>Dela</w:t>
+            </w:r>
+            <w:proofErr w:type="spellEnd"/>
+            <w:r>
+              <w:rPr>
+                <w:rFonts w:cs="Arial"/>
+                <w:sz w:val="20"/>
+              </w:rPr>
+              <w:t xml:space="preserve"> Cruz </w:t>
             </w:r>
           </w:p>
         </w:tc>
@@ -1026,16 +1088,8 @@
           <w:p>
             <w:pPr>
               <w:pStyle w:val="TableText"/>
-              <w:numPr>
-                <w:ilvl w:val="0"/>
-                <w:numId w:val="6"/>
-              </w:numPr>
-              <w:tabs>
-                <w:tab w:val="clear" w:pos="734"/>
-                <w:tab w:val="num" w:pos="252"/>
-              </w:tabs>
               <w:spacing w:before="20" w:after="60"/>
-              <w:ind w:left="252" w:hanging="180"/>
+              <w:ind w:left="0"/>
               <w:rPr>
                 <w:rFonts w:cs="Arial"/>
                 <w:sz w:val="20"/>
@@ -1046,7 +1100,7 @@
                 <w:rFonts w:cs="Arial"/>
                 <w:sz w:val="20"/>
               </w:rPr>
-              <w:t xml:space="preserve">Add Milestone deliverables (Milestone 1)  </w:t>
+              <w:t>Project Topic Consultation</w:t>
             </w:r>
           </w:p>
         </w:tc>
@@ -1113,6 +1167,29 @@
                 <w:sz w:val="20"/>
               </w:rPr>
             </w:pPr>
+            <w:r>
+              <w:rPr>
+                <w:rFonts w:cs="Arial"/>
+                <w:sz w:val="20"/>
+              </w:rPr>
+              <w:t xml:space="preserve">Joey </w:t>
+            </w:r>
+            <w:proofErr w:type="spellStart"/>
+            <w:r>
+              <w:rPr>
+                <w:rFonts w:cs="Arial"/>
+                <w:sz w:val="20"/>
+              </w:rPr>
+              <w:t>Dela</w:t>
+            </w:r>
+            <w:proofErr w:type="spellEnd"/>
+            <w:r>
+              <w:rPr>
+                <w:rFonts w:cs="Arial"/>
+                <w:sz w:val="20"/>
+              </w:rPr>
+              <w:t xml:space="preserve"> Cruz</w:t>
+            </w:r>
           </w:p>
         </w:tc>
         <w:tc>
@@ -1122,12 +1199,8 @@
           <w:p>
             <w:pPr>
               <w:pStyle w:val="TableText"/>
-              <w:numPr>
-                <w:ilvl w:val="0"/>
-                <w:numId w:val="10"/>
-              </w:numPr>
               <w:spacing w:before="20" w:after="60"/>
-              <w:ind w:left="233" w:hanging="142"/>
+              <w:ind w:left="0"/>
               <w:rPr>
                 <w:rFonts w:cs="Arial"/>
                 <w:sz w:val="20"/>
@@ -1138,7 +1211,7 @@
                 <w:rFonts w:cs="Arial"/>
                 <w:sz w:val="20"/>
               </w:rPr>
-              <w:t xml:space="preserve">Add Milestone deliverables (Milestone 1) </w:t>
+              <w:t>Initial Use Case &amp; Event Table Creation</w:t>
             </w:r>
           </w:p>
         </w:tc>
@@ -1892,9 +1965,9 @@
       <w:r>
         <w:br w:type="page"/>
       </w:r>
-      <w:bookmarkStart w:id="17" w:name="_Toc67755723"/>
-      <w:bookmarkStart w:id="18" w:name="_Toc77392557"/>
-      <w:bookmarkStart w:id="19" w:name="_Toc1899706"/>
+      <w:bookmarkStart w:id="16" w:name="_Toc67755723"/>
+      <w:bookmarkStart w:id="17" w:name="_Toc77392557"/>
+      <w:bookmarkStart w:id="18" w:name="_Toc1899706"/>
       <w:r>
         <w:rPr>
           <w:sz w:val="26"/>
@@ -1910,10 +1983,10 @@
         </w:rPr>
         <w:t xml:space="preserve"> PURPOSE</w:t>
       </w:r>
+      <w:bookmarkEnd w:id="16"/>
       <w:bookmarkEnd w:id="17"/>
-      <w:bookmarkEnd w:id="18"/>
     </w:p>
-    <w:bookmarkStart w:id="20" w:name="Text1"/>
+    <w:bookmarkStart w:id="19" w:name="Text1"/>
     <w:p>
       <w:pPr>
         <w:ind w:left="590"/>
@@ -1966,7 +2039,7 @@
         </w:rPr>
         <w:fldChar w:fldCharType="end"/>
       </w:r>
-      <w:bookmarkEnd w:id="20"/>
+      <w:bookmarkEnd w:id="19"/>
     </w:p>
     <w:p>
       <w:pPr>
@@ -2024,7 +2097,7 @@
         <w:t xml:space="preserve"> Senior Manager.</w:t>
       </w:r>
     </w:p>
-    <w:bookmarkEnd w:id="19"/>
+    <w:bookmarkEnd w:id="18"/>
     <w:p>
       <w:pPr>
         <w:spacing w:before="240" w:after="240"/>
@@ -2051,7 +2124,7 @@
           <w:szCs w:val="26"/>
         </w:rPr>
       </w:pPr>
-      <w:bookmarkStart w:id="21" w:name="_Toc77392558"/>
+      <w:bookmarkStart w:id="20" w:name="_Toc77392558"/>
       <w:r>
         <w:rPr>
           <w:sz w:val="26"/>
@@ -2059,20 +2132,20 @@
         </w:rPr>
         <w:t>PROJECT STATUS REPORT TEMPLATE</w:t>
       </w:r>
+      <w:bookmarkEnd w:id="20"/>
+    </w:p>
+    <w:p>
+      <w:pPr>
+        <w:pStyle w:val="Heading2"/>
+        <w:spacing w:before="480" w:after="240"/>
+      </w:pPr>
+      <w:bookmarkStart w:id="21" w:name="_Toc77392559"/>
+      <w:r>
+        <w:t>Project Status Report Details</w:t>
+      </w:r>
       <w:bookmarkEnd w:id="21"/>
     </w:p>
-    <w:p>
-      <w:pPr>
-        <w:pStyle w:val="Heading2"/>
-        <w:spacing w:before="480" w:after="240"/>
-      </w:pPr>
-      <w:bookmarkStart w:id="22" w:name="_Toc77392559"/>
-      <w:r>
-        <w:t>Project Status Report Details</w:t>
-      </w:r>
-      <w:bookmarkEnd w:id="22"/>
-    </w:p>
-    <w:bookmarkStart w:id="23" w:name="Text2"/>
+    <w:bookmarkStart w:id="22" w:name="Text2"/>
     <w:p>
       <w:pPr>
         <w:ind w:left="590"/>
@@ -2125,9 +2198,9 @@
         </w:rPr>
         <w:fldChar w:fldCharType="end"/>
       </w:r>
-      <w:bookmarkEnd w:id="23"/>
+      <w:bookmarkEnd w:id="22"/>
     </w:p>
-    <w:bookmarkStart w:id="24" w:name="Text3"/>
+    <w:bookmarkStart w:id="23" w:name="Text3"/>
     <w:p>
       <w:pPr>
         <w:pStyle w:val="SectionedBullet"/>
@@ -2207,7 +2280,7 @@
         </w:rPr>
         <w:fldChar w:fldCharType="end"/>
       </w:r>
-      <w:bookmarkEnd w:id="24"/>
+      <w:bookmarkEnd w:id="23"/>
     </w:p>
     <w:p>
       <w:pPr>
@@ -2236,7 +2309,7 @@
         <w:t>This research aims identify and solve the problems encountered by a palmar hyperhidrosis patient when using his smartphone.</w:t>
       </w:r>
     </w:p>
-    <w:bookmarkStart w:id="25" w:name="Text5"/>
+    <w:bookmarkStart w:id="24" w:name="Text5"/>
     <w:p>
       <w:pPr>
         <w:pStyle w:val="SectionedBullet"/>
@@ -2312,9 +2385,9 @@
         </w:rPr>
         <w:fldChar w:fldCharType="end"/>
       </w:r>
-      <w:bookmarkEnd w:id="25"/>
+      <w:bookmarkEnd w:id="24"/>
     </w:p>
-    <w:bookmarkStart w:id="26" w:name="Text6"/>
+    <w:bookmarkStart w:id="25" w:name="Text6"/>
     <w:p>
       <w:pPr>
         <w:pStyle w:val="SectionedBullet"/>
@@ -2390,9 +2463,9 @@
         </w:rPr>
         <w:fldChar w:fldCharType="end"/>
       </w:r>
-      <w:bookmarkEnd w:id="26"/>
+      <w:bookmarkEnd w:id="25"/>
     </w:p>
-    <w:bookmarkStart w:id="27" w:name="Text7"/>
+    <w:bookmarkStart w:id="26" w:name="Text7"/>
     <w:p>
       <w:pPr>
         <w:pStyle w:val="SectionedBullet"/>
@@ -2472,9 +2545,9 @@
         </w:rPr>
         <w:fldChar w:fldCharType="end"/>
       </w:r>
-      <w:bookmarkEnd w:id="27"/>
+      <w:bookmarkEnd w:id="26"/>
     </w:p>
-    <w:bookmarkStart w:id="28" w:name="Text8"/>
+    <w:bookmarkStart w:id="27" w:name="Text8"/>
     <w:p>
       <w:pPr>
         <w:pStyle w:val="SectionedBullet"/>
@@ -2554,7 +2627,7 @@
         </w:rPr>
         <w:fldChar w:fldCharType="end"/>
       </w:r>
-      <w:bookmarkEnd w:id="28"/>
+      <w:bookmarkEnd w:id="27"/>
     </w:p>
     <w:p>
       <w:pPr>
@@ -2589,7 +2662,7 @@
         <w:t xml:space="preserve"> </w:t>
       </w:r>
     </w:p>
-    <w:bookmarkStart w:id="29" w:name="Text10"/>
+    <w:bookmarkStart w:id="28" w:name="Text10"/>
     <w:p>
       <w:pPr>
         <w:pStyle w:val="SectionedBullet"/>
@@ -2669,18 +2742,18 @@
         </w:rPr>
         <w:fldChar w:fldCharType="end"/>
       </w:r>
-      <w:bookmarkEnd w:id="29"/>
+      <w:bookmarkEnd w:id="28"/>
     </w:p>
     <w:p>
       <w:pPr>
         <w:pStyle w:val="Heading2"/>
         <w:spacing w:before="480" w:after="240"/>
       </w:pPr>
-      <w:bookmarkStart w:id="30" w:name="_Toc77392560"/>
+      <w:bookmarkStart w:id="29" w:name="_Toc77392560"/>
       <w:r>
         <w:t>Project Status Report Template</w:t>
       </w:r>
-      <w:bookmarkEnd w:id="30"/>
+      <w:bookmarkEnd w:id="29"/>
     </w:p>
     <w:tbl>
       <w:tblPr>
@@ -2955,7 +3028,7 @@
               <w:t>Project Summary:</w:t>
             </w:r>
           </w:p>
-          <w:bookmarkStart w:id="31" w:name="Text12"/>
+          <w:bookmarkStart w:id="30" w:name="Text12"/>
           <w:p>
             <w:pPr>
               <w:pStyle w:val="StyleTableHeader10pt"/>
@@ -3016,7 +3089,7 @@
               </w:rPr>
               <w:fldChar w:fldCharType="end"/>
             </w:r>
-            <w:bookmarkEnd w:id="31"/>
+            <w:bookmarkEnd w:id="30"/>
           </w:p>
         </w:tc>
       </w:tr>
@@ -3260,7 +3333,15 @@
                     <w:spacing w:before="40" w:after="40"/>
                   </w:pPr>
                   <w:r>
-                    <w:t xml:space="preserve">The Github proficiency of all members </w:t>
+                    <w:t xml:space="preserve">The </w:t>
+                  </w:r>
+                  <w:proofErr w:type="spellStart"/>
+                  <w:r>
+                    <w:t>Github</w:t>
+                  </w:r>
+                  <w:proofErr w:type="spellEnd"/>
+                  <w:r>
+                    <w:t xml:space="preserve"> proficiency of all members </w:t>
                   </w:r>
                 </w:p>
               </w:tc>
@@ -3329,7 +3410,15 @@
                     <w:spacing w:before="40" w:after="40"/>
                   </w:pPr>
                   <w:r>
-                    <w:t xml:space="preserve">Had a project topic consultation with the Director of Computer Science, Mr. Ernesto B. Boydon. </w:t>
+                    <w:t xml:space="preserve">Had a project topic consultation with the Director of Computer Science, Mr. Ernesto B. </w:t>
+                  </w:r>
+                  <w:proofErr w:type="spellStart"/>
+                  <w:r>
+                    <w:t>Boydon</w:t>
+                  </w:r>
+                  <w:proofErr w:type="spellEnd"/>
+                  <w:r>
+                    <w:t xml:space="preserve">. </w:t>
                   </w:r>
                 </w:p>
               </w:tc>
@@ -3494,6 +3583,8 @@
                   <w:r>
                     <w:t>10%</w:t>
                   </w:r>
+                  <w:bookmarkStart w:id="31" w:name="_GoBack"/>
+                  <w:bookmarkEnd w:id="31"/>
                 </w:p>
               </w:tc>
               <w:tc>
@@ -7489,7 +7580,7 @@
         <w:sz w:val="18"/>
         <w:szCs w:val="18"/>
       </w:rPr>
-      <w:t>7</w:t>
+      <w:t>4</w:t>
     </w:r>
     <w:r>
       <w:rPr>

</xml_diff>